<commit_message>
Added id in docs
</commit_message>
<xml_diff>
--- a/docs/Документация/ПИМИ.docx
+++ b/docs/Документация/ПИМИ.docx
@@ -4079,6 +4079,7 @@
         <w:adjustRightInd w:val="0"/>
         <w:spacing w:after="0" w:line="240" w:lineRule="auto"/>
         <w:ind w:firstLine="560"/>
+        <w:jc w:val="both"/>
         <w:rPr>
           <w:rFonts w:ascii="Times New Roman" w:hAnsi="Times New Roman" w:cs="Times New Roman"/>
           <w:sz w:val="24"/>
@@ -6537,7 +6538,18 @@
           <w:sz w:val="24"/>
           <w:szCs w:val="24"/>
         </w:rPr>
-        <w:t>конечный пользователь – человек, заинтересованный в построении иерархии.</w:t>
+        <w:t xml:space="preserve">конечный пользователь </w:t>
+      </w:r>
+      <w:bookmarkStart w:id="5" w:name="_GoBack"/>
+      <w:bookmarkEnd w:id="5"/>
+      <w:r>
+        <w:rPr>
+          <w:rFonts w:ascii="Times New Roman" w:hAnsi="Times New Roman" w:cs="Times New Roman"/>
+          <w:color w:val="000000"/>
+          <w:sz w:val="24"/>
+          <w:szCs w:val="24"/>
+        </w:rPr>
+        <w:t>– человек, заинтересованный в построении иерархии.</w:t>
       </w:r>
     </w:p>
     <w:p>
@@ -6772,12 +6784,12 @@
         <w:spacing w:before="0"/>
         <w:ind w:left="0" w:firstLine="0"/>
       </w:pPr>
-      <w:bookmarkStart w:id="5" w:name="_Toc440542750"/>
+      <w:bookmarkStart w:id="6" w:name="_Toc440542750"/>
       <w:r>
         <w:lastRenderedPageBreak/>
         <w:t>МЕТОДЫ ИСПЫТАНИЙ</w:t>
       </w:r>
-      <w:bookmarkEnd w:id="5"/>
+      <w:bookmarkEnd w:id="6"/>
       <w:r>
         <w:t xml:space="preserve"> </w:t>
       </w:r>
@@ -7068,47 +7080,7 @@
           <w:sz w:val="24"/>
           <w:szCs w:val="24"/>
         </w:rPr>
-        <w:t>получения</w:t>
-      </w:r>
-      <w:r>
-        <w:rPr>
-          <w:rFonts w:ascii="Times New Roman" w:hAnsi="Times New Roman" w:cs="Times New Roman"/>
-          <w:sz w:val="24"/>
-          <w:szCs w:val="24"/>
-        </w:rPr>
-        <w:t xml:space="preserve"> </w:t>
-      </w:r>
-      <w:r>
-        <w:rPr>
-          <w:rFonts w:ascii="Times New Roman" w:hAnsi="Times New Roman" w:cs="Times New Roman"/>
-          <w:sz w:val="24"/>
-          <w:szCs w:val="24"/>
-        </w:rPr>
-        <w:t>отзывов</w:t>
-      </w:r>
-      <w:r>
-        <w:rPr>
-          <w:rFonts w:ascii="Times New Roman" w:hAnsi="Times New Roman" w:cs="Times New Roman"/>
-          <w:sz w:val="24"/>
-          <w:szCs w:val="24"/>
-        </w:rPr>
-        <w:t xml:space="preserve"> </w:t>
-      </w:r>
-      <w:r>
-        <w:rPr>
-          <w:rFonts w:ascii="Times New Roman" w:hAnsi="Times New Roman" w:cs="Times New Roman"/>
-          <w:sz w:val="24"/>
-          <w:szCs w:val="24"/>
-        </w:rPr>
-        <w:t>об электронных устройствах</w:t>
-      </w:r>
-      <w:r>
-        <w:rPr>
-          <w:rFonts w:ascii="Times New Roman" w:hAnsi="Times New Roman" w:cs="Times New Roman"/>
-          <w:sz w:val="24"/>
-          <w:szCs w:val="24"/>
-        </w:rPr>
-        <w:t xml:space="preserve"> требуется в</w:t>
+        <w:t>получения отзывов об электронных устройствах требуется в</w:t>
       </w:r>
       <w:r>
         <w:rPr>
@@ -7294,8 +7266,6 @@
           <w:lang w:val="en-US"/>
         </w:rPr>
       </w:pPr>
-      <w:bookmarkStart w:id="6" w:name="_GoBack"/>
-      <w:bookmarkEnd w:id="6"/>
       <w:proofErr w:type="gramStart"/>
       <w:r>
         <w:rPr>
@@ -7314,16 +7284,7 @@
           <w:szCs w:val="24"/>
           <w:lang w:val="en-US"/>
         </w:rPr>
-        <w:t>2</w:t>
-      </w:r>
-      <w:r>
-        <w:rPr>
-          <w:rFonts w:ascii="Times New Roman" w:hAnsi="Times New Roman" w:cs="Times New Roman"/>
-          <w:sz w:val="24"/>
-          <w:szCs w:val="24"/>
-          <w:lang w:val="en-US"/>
-        </w:rPr>
-        <w:t xml:space="preserve">]:  </w:t>
+        <w:t xml:space="preserve">2]:  </w:t>
       </w:r>
       <w:proofErr w:type="spellStart"/>
       <w:r>
@@ -7333,25 +7294,7 @@
           <w:szCs w:val="24"/>
           <w:lang w:val="en-US"/>
         </w:rPr>
-        <w:t>parser</w:t>
-      </w:r>
-      <w:r>
-        <w:rPr>
-          <w:rFonts w:ascii="Times New Roman" w:hAnsi="Times New Roman" w:cs="Times New Roman"/>
-          <w:sz w:val="24"/>
-          <w:szCs w:val="24"/>
-          <w:lang w:val="en-US"/>
-        </w:rPr>
-        <w:t>.</w:t>
-      </w:r>
-      <w:r>
-        <w:rPr>
-          <w:rFonts w:ascii="Times New Roman" w:hAnsi="Times New Roman" w:cs="Times New Roman"/>
-          <w:sz w:val="24"/>
-          <w:szCs w:val="24"/>
-          <w:lang w:val="en-US"/>
-        </w:rPr>
-        <w:t>process</w:t>
+        <w:t>parser.process</w:t>
       </w:r>
       <w:proofErr w:type="spellEnd"/>
       <w:r>
@@ -27719,7 +27662,7 @@
 </file>
 
 <file path=customXml/itemProps1.xml><?xml version="1.0" encoding="utf-8"?>
-<ds:datastoreItem xmlns:ds="http://schemas.openxmlformats.org/officeDocument/2006/customXml" ds:itemID="{0864C394-B242-1249-8E7C-5BDBFBC2E274}">
+<ds:datastoreItem xmlns:ds="http://schemas.openxmlformats.org/officeDocument/2006/customXml" ds:itemID="{D77C1364-2D18-7F40-8DAC-3B729B41E59A}">
   <ds:schemaRefs>
     <ds:schemaRef ds:uri="http://schemas.openxmlformats.org/officeDocument/2006/bibliography"/>
   </ds:schemaRefs>

</xml_diff>